<commit_message>
Major update of common
</commit_message>
<xml_diff>
--- a/documents/DRAFT-cybox-v2.1.1-wd01-part4-default-extensions.docx
+++ b/documents/DRAFT-cybox-v2.1.1-wd01-part4-default-extensions.docx
@@ -7166,25 +7166,51 @@
         <w:lastRenderedPageBreak/>
         <w:t xml:space="preserve">Table </w:t>
       </w:r>
-      <w:fldSimple w:instr=" STYLEREF 1 \s ">
-        <w:r>
-          <w:rPr>
-            <w:noProof/>
-          </w:rPr>
-          <w:t>1</w:t>
-        </w:r>
-      </w:fldSimple>
+      <w:r>
+        <w:fldChar w:fldCharType="begin"/>
+      </w:r>
+      <w:r>
+        <w:instrText xml:space="preserve"> STYLEREF 1 \s </w:instrText>
+      </w:r>
+      <w:r>
+        <w:fldChar w:fldCharType="separate"/>
+      </w:r>
+      <w:r>
+        <w:rPr>
+          <w:noProof/>
+        </w:rPr>
+        <w:t>1</w:t>
+      </w:r>
+      <w:r>
+        <w:rPr>
+          <w:noProof/>
+        </w:rPr>
+        <w:fldChar w:fldCharType="end"/>
+      </w:r>
       <w:r>
         <w:noBreakHyphen/>
       </w:r>
-      <w:fldSimple w:instr=" SEQ Table \* ARABIC \s 1 ">
-        <w:r>
-          <w:rPr>
-            <w:noProof/>
-          </w:rPr>
-          <w:t>1</w:t>
-        </w:r>
-      </w:fldSimple>
+      <w:r>
+        <w:fldChar w:fldCharType="begin"/>
+      </w:r>
+      <w:r>
+        <w:instrText xml:space="preserve"> SEQ Table \* ARABIC \s 1 </w:instrText>
+      </w:r>
+      <w:r>
+        <w:fldChar w:fldCharType="separate"/>
+      </w:r>
+      <w:r>
+        <w:rPr>
+          <w:noProof/>
+        </w:rPr>
+        <w:t>1</w:t>
+      </w:r>
+      <w:r>
+        <w:rPr>
+          <w:noProof/>
+        </w:rPr>
+        <w:fldChar w:fldCharType="end"/>
+      </w:r>
       <w:bookmarkEnd w:id="41"/>
       <w:r>
         <w:t xml:space="preserve">.  </w:t>
@@ -7435,7 +7461,7 @@
                 <v:shape id="_x0000_i1025" type="#_x0000_t75" style="width:21.75pt;height:21.75pt" o:ole="">
                   <v:imagedata r:id="rId25" o:title=""/>
                 </v:shape>
-                <o:OLEObject Type="Embed" ProgID="PBrush" ShapeID="_x0000_i1025" DrawAspect="Content" ObjectID="_1512715122" r:id="rId26"/>
+                <o:OLEObject Type="Embed" ProgID="PBrush" ShapeID="_x0000_i1025" DrawAspect="Content" ObjectID="_1512901276" r:id="rId26"/>
               </w:object>
             </w:r>
           </w:p>
@@ -7592,7 +7618,7 @@
                 <v:shape id="_x0000_i1026" type="#_x0000_t75" style="width:14.25pt;height:14.25pt" o:ole="">
                   <v:imagedata r:id="rId28" o:title=""/>
                 </v:shape>
-                <o:OLEObject Type="Embed" ProgID="PBrush" ShapeID="_x0000_i1026" DrawAspect="Content" ObjectID="_1512715123" r:id="rId29"/>
+                <o:OLEObject Type="Embed" ProgID="PBrush" ShapeID="_x0000_i1026" DrawAspect="Content" ObjectID="_1512901277" r:id="rId29"/>
               </w:object>
             </w:r>
           </w:p>
@@ -7653,7 +7679,7 @@
                 <v:shape id="_x0000_i1027" type="#_x0000_t75" style="width:14.25pt;height:14.25pt" o:ole="">
                   <v:imagedata r:id="rId30" o:title=""/>
                 </v:shape>
-                <o:OLEObject Type="Embed" ProgID="PBrush" ShapeID="_x0000_i1027" DrawAspect="Content" ObjectID="_1512715124" r:id="rId31"/>
+                <o:OLEObject Type="Embed" ProgID="PBrush" ShapeID="_x0000_i1027" DrawAspect="Content" ObjectID="_1512901278" r:id="rId31"/>
               </w:object>
             </w:r>
           </w:p>
@@ -7839,7 +7865,7 @@
                 <v:shape id="_x0000_i1028" type="#_x0000_t75" style="width:57.75pt;height:36pt" o:ole="">
                   <v:imagedata r:id="rId32" o:title=""/>
                 </v:shape>
-                <o:OLEObject Type="Embed" ProgID="PBrush" ShapeID="_x0000_i1028" DrawAspect="Content" ObjectID="_1512715125" r:id="rId33"/>
+                <o:OLEObject Type="Embed" ProgID="PBrush" ShapeID="_x0000_i1028" DrawAspect="Content" ObjectID="_1512901279" r:id="rId33"/>
               </w:object>
             </w:r>
           </w:p>
@@ -9136,25 +9162,51 @@
       <w:r>
         <w:t xml:space="preserve">Table </w:t>
       </w:r>
-      <w:fldSimple w:instr=" STYLEREF 1 \s ">
-        <w:r>
-          <w:rPr>
-            <w:noProof/>
-          </w:rPr>
-          <w:t>2</w:t>
-        </w:r>
-      </w:fldSimple>
+      <w:r>
+        <w:fldChar w:fldCharType="begin"/>
+      </w:r>
+      <w:r>
+        <w:instrText xml:space="preserve"> STYLEREF 1 \s </w:instrText>
+      </w:r>
+      <w:r>
+        <w:fldChar w:fldCharType="separate"/>
+      </w:r>
+      <w:r>
+        <w:rPr>
+          <w:noProof/>
+        </w:rPr>
+        <w:t>2</w:t>
+      </w:r>
+      <w:r>
+        <w:rPr>
+          <w:noProof/>
+        </w:rPr>
+        <w:fldChar w:fldCharType="end"/>
+      </w:r>
       <w:r>
         <w:noBreakHyphen/>
       </w:r>
-      <w:fldSimple w:instr=" SEQ Table \* ARABIC \s 1 ">
-        <w:r>
-          <w:rPr>
-            <w:noProof/>
-          </w:rPr>
-          <w:t>1</w:t>
-        </w:r>
-      </w:fldSimple>
+      <w:r>
+        <w:fldChar w:fldCharType="begin"/>
+      </w:r>
+      <w:r>
+        <w:instrText xml:space="preserve"> SEQ Table \* ARABIC \s 1 </w:instrText>
+      </w:r>
+      <w:r>
+        <w:fldChar w:fldCharType="separate"/>
+      </w:r>
+      <w:r>
+        <w:rPr>
+          <w:noProof/>
+        </w:rPr>
+        <w:t>1</w:t>
+      </w:r>
+      <w:r>
+        <w:rPr>
+          <w:noProof/>
+        </w:rPr>
+        <w:fldChar w:fldCharType="end"/>
+      </w:r>
       <w:bookmarkEnd w:id="70"/>
       <w:r>
         <w:t xml:space="preserve">. Extension points classes </w:t>
@@ -10042,25 +10094,51 @@
       <w:r>
         <w:t xml:space="preserve">Table </w:t>
       </w:r>
-      <w:fldSimple w:instr=" STYLEREF 1 \s ">
-        <w:r>
-          <w:rPr>
-            <w:noProof/>
-          </w:rPr>
-          <w:t>2</w:t>
-        </w:r>
-      </w:fldSimple>
+      <w:r>
+        <w:fldChar w:fldCharType="begin"/>
+      </w:r>
+      <w:r>
+        <w:instrText xml:space="preserve"> STYLEREF 1 \s </w:instrText>
+      </w:r>
+      <w:r>
+        <w:fldChar w:fldCharType="separate"/>
+      </w:r>
+      <w:r>
+        <w:rPr>
+          <w:noProof/>
+        </w:rPr>
+        <w:t>2</w:t>
+      </w:r>
+      <w:r>
+        <w:rPr>
+          <w:noProof/>
+        </w:rPr>
+        <w:fldChar w:fldCharType="end"/>
+      </w:r>
       <w:r>
         <w:noBreakHyphen/>
       </w:r>
-      <w:fldSimple w:instr=" SEQ Table \* ARABIC \s 1 ">
-        <w:r>
-          <w:rPr>
-            <w:noProof/>
-          </w:rPr>
-          <w:t>2</w:t>
-        </w:r>
-      </w:fldSimple>
+      <w:r>
+        <w:fldChar w:fldCharType="begin"/>
+      </w:r>
+      <w:r>
+        <w:instrText xml:space="preserve"> SEQ Table \* ARABIC \s 1 </w:instrText>
+      </w:r>
+      <w:r>
+        <w:fldChar w:fldCharType="separate"/>
+      </w:r>
+      <w:r>
+        <w:rPr>
+          <w:noProof/>
+        </w:rPr>
+        <w:t>2</w:t>
+      </w:r>
+      <w:r>
+        <w:rPr>
+          <w:noProof/>
+        </w:rPr>
+        <w:fldChar w:fldCharType="end"/>
+      </w:r>
       <w:bookmarkEnd w:id="71"/>
       <w:r>
         <w:t xml:space="preserve">. Packages Associated with the </w:t>
@@ -10429,7 +10507,15 @@
         <w:t>class</w:t>
       </w:r>
       <w:r>
-        <w:t xml:space="preserve">, called the extension class that extends a class in one or more other STIX data models.  In sections </w:t>
+        <w:t xml:space="preserve">, called the extension class that extends a class in one or more other </w:t>
+      </w:r>
+      <w:r>
+        <w:t>CybOX</w:t>
+      </w:r>
+      <w:bookmarkStart w:id="75" w:name="_GoBack"/>
+      <w:bookmarkEnd w:id="75"/>
+      <w:r>
+        <w:t xml:space="preserve"> data models.  In sections </w:t>
       </w:r>
       <w:r>
         <w:rPr>
@@ -10465,6 +10551,7 @@
         </w:rPr>
         <w:fldChar w:fldCharType="separate"/>
       </w:r>
+      <w:proofErr w:type="gramStart"/>
       <w:r>
         <w:rPr>
           <w:b/>
@@ -10522,6 +10609,7 @@
         </w:rPr>
         <w:t>3.2</w:t>
       </w:r>
+      <w:proofErr w:type="gramEnd"/>
       <w:r>
         <w:rPr>
           <w:b/>
@@ -10530,12 +10618,7 @@
         <w:fldChar w:fldCharType="end"/>
       </w:r>
       <w:r>
-        <w:t xml:space="preserve"> we define the classes of each extension data model</w:t>
-      </w:r>
-      <w:bookmarkStart w:id="75" w:name="_GoBack"/>
-      <w:bookmarkEnd w:id="75"/>
-      <w:r>
-        <w:t xml:space="preserve">.  Externally defined data models are contained in a UML package named </w:t>
+        <w:t xml:space="preserve"> we define the classes of each extension data model.  Externally defined data models are contained in a UML package named </w:t>
       </w:r>
       <w:r>
         <w:rPr>
@@ -10606,8 +10689,8 @@
       </w:pPr>
       <w:bookmarkStart w:id="76" w:name="_Ref399749191"/>
       <w:bookmarkStart w:id="77" w:name="_Toc421523387"/>
-      <w:bookmarkStart w:id="78" w:name="_Ref399244404"/>
-      <w:bookmarkStart w:id="79" w:name="_Toc438972367"/>
+      <w:bookmarkStart w:id="78" w:name="_Toc438972367"/>
+      <w:bookmarkStart w:id="79" w:name="_Ref399244404"/>
       <w:r>
         <w:t xml:space="preserve">Addresses: </w:t>
       </w:r>
@@ -10619,7 +10702,7 @@
       </w:r>
       <w:bookmarkEnd w:id="76"/>
       <w:bookmarkEnd w:id="77"/>
-      <w:bookmarkEnd w:id="79"/>
+      <w:bookmarkEnd w:id="78"/>
     </w:p>
     <w:p>
       <w:pPr>
@@ -10917,25 +11000,51 @@
       <w:r>
         <w:t xml:space="preserve">Figure </w:t>
       </w:r>
-      <w:fldSimple w:instr=" STYLEREF 1 \s ">
-        <w:r>
-          <w:rPr>
-            <w:noProof/>
-          </w:rPr>
-          <w:t>3</w:t>
-        </w:r>
-      </w:fldSimple>
+      <w:r>
+        <w:fldChar w:fldCharType="begin"/>
+      </w:r>
+      <w:r>
+        <w:instrText xml:space="preserve"> STYLEREF 1 \s </w:instrText>
+      </w:r>
+      <w:r>
+        <w:fldChar w:fldCharType="separate"/>
+      </w:r>
+      <w:r>
+        <w:rPr>
+          <w:noProof/>
+        </w:rPr>
+        <w:t>3</w:t>
+      </w:r>
+      <w:r>
+        <w:rPr>
+          <w:noProof/>
+        </w:rPr>
+        <w:fldChar w:fldCharType="end"/>
+      </w:r>
       <w:r>
         <w:noBreakHyphen/>
       </w:r>
-      <w:fldSimple w:instr=" SEQ Figure \* ARABIC \s 1 ">
-        <w:r>
-          <w:rPr>
-            <w:noProof/>
-          </w:rPr>
-          <w:t>1</w:t>
-        </w:r>
-      </w:fldSimple>
+      <w:r>
+        <w:fldChar w:fldCharType="begin"/>
+      </w:r>
+      <w:r>
+        <w:instrText xml:space="preserve"> SEQ Figure \* ARABIC \s 1 </w:instrText>
+      </w:r>
+      <w:r>
+        <w:fldChar w:fldCharType="separate"/>
+      </w:r>
+      <w:r>
+        <w:rPr>
+          <w:noProof/>
+        </w:rPr>
+        <w:t>1</w:t>
+      </w:r>
+      <w:r>
+        <w:rPr>
+          <w:noProof/>
+        </w:rPr>
+        <w:fldChar w:fldCharType="end"/>
+      </w:r>
       <w:bookmarkEnd w:id="82"/>
       <w:r>
         <w:t xml:space="preserve">. UML diagram of the </w:t>
@@ -11038,25 +11147,51 @@
         <w:lastRenderedPageBreak/>
         <w:t xml:space="preserve">Table </w:t>
       </w:r>
-      <w:fldSimple w:instr=" STYLEREF 1 \s ">
-        <w:r>
-          <w:rPr>
-            <w:noProof/>
-          </w:rPr>
-          <w:t>3</w:t>
-        </w:r>
-      </w:fldSimple>
+      <w:r>
+        <w:fldChar w:fldCharType="begin"/>
+      </w:r>
+      <w:r>
+        <w:instrText xml:space="preserve"> STYLEREF 1 \s </w:instrText>
+      </w:r>
+      <w:r>
+        <w:fldChar w:fldCharType="separate"/>
+      </w:r>
+      <w:r>
+        <w:rPr>
+          <w:noProof/>
+        </w:rPr>
+        <w:t>3</w:t>
+      </w:r>
+      <w:r>
+        <w:rPr>
+          <w:noProof/>
+        </w:rPr>
+        <w:fldChar w:fldCharType="end"/>
+      </w:r>
       <w:r>
         <w:noBreakHyphen/>
       </w:r>
-      <w:fldSimple w:instr=" SEQ Table \* ARABIC \s 1 ">
-        <w:r>
-          <w:rPr>
-            <w:noProof/>
-          </w:rPr>
-          <w:t>1</w:t>
-        </w:r>
-      </w:fldSimple>
+      <w:r>
+        <w:fldChar w:fldCharType="begin"/>
+      </w:r>
+      <w:r>
+        <w:instrText xml:space="preserve"> SEQ Table \* ARABIC \s 1 </w:instrText>
+      </w:r>
+      <w:r>
+        <w:fldChar w:fldCharType="separate"/>
+      </w:r>
+      <w:r>
+        <w:rPr>
+          <w:noProof/>
+        </w:rPr>
+        <w:t>1</w:t>
+      </w:r>
+      <w:r>
+        <w:rPr>
+          <w:noProof/>
+        </w:rPr>
+        <w:fldChar w:fldCharType="end"/>
+      </w:r>
       <w:bookmarkEnd w:id="83"/>
       <w:r>
         <w:t xml:space="preserve">. Properties of the </w:t>
@@ -11316,14 +11451,14 @@
         <w:pStyle w:val="Heading2"/>
       </w:pPr>
       <w:bookmarkStart w:id="84" w:name="_Ref438893697"/>
-      <w:bookmarkStart w:id="85" w:name="_Ref428961807"/>
-      <w:bookmarkStart w:id="86" w:name="_Toc438972369"/>
-      <w:bookmarkEnd w:id="78"/>
+      <w:bookmarkStart w:id="85" w:name="_Toc438972369"/>
+      <w:bookmarkStart w:id="86" w:name="_Ref428961807"/>
+      <w:bookmarkEnd w:id="79"/>
       <w:r>
         <w:t>Platform Data Model</w:t>
       </w:r>
       <w:bookmarkEnd w:id="84"/>
-      <w:bookmarkEnd w:id="86"/>
+      <w:bookmarkEnd w:id="85"/>
     </w:p>
     <w:p>
       <w:pPr>
@@ -11590,25 +11725,51 @@
       <w:r>
         <w:t xml:space="preserve">Figure </w:t>
       </w:r>
-      <w:fldSimple w:instr=" STYLEREF 1 \s ">
-        <w:r>
-          <w:rPr>
-            <w:noProof/>
-          </w:rPr>
-          <w:t>3</w:t>
-        </w:r>
-      </w:fldSimple>
+      <w:r>
+        <w:fldChar w:fldCharType="begin"/>
+      </w:r>
+      <w:r>
+        <w:instrText xml:space="preserve"> STYLEREF 1 \s </w:instrText>
+      </w:r>
+      <w:r>
+        <w:fldChar w:fldCharType="separate"/>
+      </w:r>
+      <w:r>
+        <w:rPr>
+          <w:noProof/>
+        </w:rPr>
+        <w:t>3</w:t>
+      </w:r>
+      <w:r>
+        <w:rPr>
+          <w:noProof/>
+        </w:rPr>
+        <w:fldChar w:fldCharType="end"/>
+      </w:r>
       <w:r>
         <w:noBreakHyphen/>
       </w:r>
-      <w:fldSimple w:instr=" SEQ Figure \* ARABIC \s 1 ">
-        <w:r>
-          <w:rPr>
-            <w:noProof/>
-          </w:rPr>
-          <w:t>2</w:t>
-        </w:r>
-      </w:fldSimple>
+      <w:r>
+        <w:fldChar w:fldCharType="begin"/>
+      </w:r>
+      <w:r>
+        <w:instrText xml:space="preserve"> SEQ Figure \* ARABIC \s 1 </w:instrText>
+      </w:r>
+      <w:r>
+        <w:fldChar w:fldCharType="separate"/>
+      </w:r>
+      <w:r>
+        <w:rPr>
+          <w:noProof/>
+        </w:rPr>
+        <w:t>2</w:t>
+      </w:r>
+      <w:r>
+        <w:rPr>
+          <w:noProof/>
+        </w:rPr>
+        <w:fldChar w:fldCharType="end"/>
+      </w:r>
       <w:bookmarkEnd w:id="88"/>
       <w:r>
         <w:t xml:space="preserve">. UML diagram for the </w:t>
@@ -11850,7 +12011,7 @@
         <w:t>Conformance</w:t>
       </w:r>
       <w:bookmarkEnd w:id="72"/>
-      <w:bookmarkEnd w:id="85"/>
+      <w:bookmarkEnd w:id="86"/>
       <w:bookmarkEnd w:id="89"/>
     </w:p>
     <w:p>
@@ -12878,7 +13039,7 @@
         <w:sz w:val="16"/>
         <w:szCs w:val="16"/>
       </w:rPr>
-      <w:t>15</w:t>
+      <w:t>17</w:t>
     </w:r>
     <w:r>
       <w:rPr>
@@ -16725,7 +16886,7 @@
 </file>
 
 <file path=customXml/itemProps1.xml><?xml version="1.0" encoding="utf-8"?>
-<ds:datastoreItem xmlns:ds="http://schemas.openxmlformats.org/officeDocument/2006/customXml" ds:itemID="{38E40C83-DA7C-4EEE-9A93-67470A5BFB56}">
+<ds:datastoreItem xmlns:ds="http://schemas.openxmlformats.org/officeDocument/2006/customXml" ds:itemID="{DA5105D2-A0EE-4DF9-A1A8-6E6219E4D2F9}">
   <ds:schemaRefs>
     <ds:schemaRef ds:uri="http://schemas.openxmlformats.org/officeDocument/2006/bibliography"/>
   </ds:schemaRefs>

</xml_diff>

<commit_message>
remove STIX from default extensions
</commit_message>
<xml_diff>
--- a/documents/DRAFT-cybox-v2.1.1-wd01-part4-default-extensions.docx
+++ b/documents/DRAFT-cybox-v2.1.1-wd01-part4-default-extensions.docx
@@ -4115,7 +4115,7 @@
       <w:r>
         <w:fldChar w:fldCharType="separate"/>
       </w:r>
-      <w:hyperlink w:anchor="_Toc438972352" w:history="1">
+      <w:hyperlink w:anchor="_Toc440957888" w:history="1">
         <w:r>
           <w:rPr>
             <w:rStyle w:val="Hyperlink"/>
@@ -4158,7 +4158,7 @@
             <w:noProof/>
             <w:webHidden/>
           </w:rPr>
-          <w:instrText xml:space="preserve"> PAGEREF _Toc438972352 \h </w:instrText>
+          <w:instrText xml:space="preserve"> PAGEREF _Toc440957888 \h </w:instrText>
         </w:r>
         <w:r>
           <w:rPr>
@@ -4202,7 +4202,7 @@
           <w:szCs w:val="22"/>
         </w:rPr>
       </w:pPr>
-      <w:hyperlink w:anchor="_Toc438972353" w:history="1">
+      <w:hyperlink w:anchor="_Toc440957889" w:history="1">
         <w:r>
           <w:rPr>
             <w:rStyle w:val="Hyperlink"/>
@@ -4244,7 +4244,7 @@
             <w:noProof/>
             <w:webHidden/>
           </w:rPr>
-          <w:instrText xml:space="preserve"> PAGEREF _Toc438972353 \h </w:instrText>
+          <w:instrText xml:space="preserve"> PAGEREF _Toc440957889 \h </w:instrText>
         </w:r>
         <w:r>
           <w:rPr>
@@ -4288,7 +4288,7 @@
           <w:szCs w:val="22"/>
         </w:rPr>
       </w:pPr>
-      <w:hyperlink w:anchor="_Toc438972354" w:history="1">
+      <w:hyperlink w:anchor="_Toc440957890" w:history="1">
         <w:r>
           <w:rPr>
             <w:rStyle w:val="Hyperlink"/>
@@ -4315,7 +4315,7 @@
             <w:noProof/>
             <w:webHidden/>
           </w:rPr>
-          <w:instrText xml:space="preserve"> PAGEREF _Toc438972354 \h </w:instrText>
+          <w:instrText xml:space="preserve"> PAGEREF _Toc440957890 \h </w:instrText>
         </w:r>
         <w:r>
           <w:rPr>
@@ -4359,7 +4359,7 @@
           <w:szCs w:val="22"/>
         </w:rPr>
       </w:pPr>
-      <w:hyperlink w:anchor="_Toc438972355" w:history="1">
+      <w:hyperlink w:anchor="_Toc440957891" w:history="1">
         <w:r>
           <w:rPr>
             <w:rStyle w:val="Hyperlink"/>
@@ -4386,7 +4386,7 @@
             <w:noProof/>
             <w:webHidden/>
           </w:rPr>
-          <w:instrText xml:space="preserve"> PAGEREF _Toc438972355 \h </w:instrText>
+          <w:instrText xml:space="preserve"> PAGEREF _Toc440957891 \h </w:instrText>
         </w:r>
         <w:r>
           <w:rPr>
@@ -4430,7 +4430,7 @@
           <w:szCs w:val="22"/>
         </w:rPr>
       </w:pPr>
-      <w:hyperlink w:anchor="_Toc438972356" w:history="1">
+      <w:hyperlink w:anchor="_Toc440957892" w:history="1">
         <w:r>
           <w:rPr>
             <w:rStyle w:val="Hyperlink"/>
@@ -4457,7 +4457,7 @@
             <w:noProof/>
             <w:webHidden/>
           </w:rPr>
-          <w:instrText xml:space="preserve"> PAGEREF _Toc438972356 \h </w:instrText>
+          <w:instrText xml:space="preserve"> PAGEREF _Toc440957892 \h </w:instrText>
         </w:r>
         <w:r>
           <w:rPr>
@@ -4501,7 +4501,7 @@
           <w:szCs w:val="22"/>
         </w:rPr>
       </w:pPr>
-      <w:hyperlink w:anchor="_Toc438972357" w:history="1">
+      <w:hyperlink w:anchor="_Toc440957893" w:history="1">
         <w:r>
           <w:rPr>
             <w:rStyle w:val="Hyperlink"/>
@@ -4528,7 +4528,7 @@
             <w:noProof/>
             <w:webHidden/>
           </w:rPr>
-          <w:instrText xml:space="preserve"> PAGEREF _Toc438972357 \h </w:instrText>
+          <w:instrText xml:space="preserve"> PAGEREF _Toc440957893 \h </w:instrText>
         </w:r>
         <w:r>
           <w:rPr>
@@ -4572,7 +4572,7 @@
           <w:szCs w:val="22"/>
         </w:rPr>
       </w:pPr>
-      <w:hyperlink w:anchor="_Toc438972358" w:history="1">
+      <w:hyperlink w:anchor="_Toc440957894" w:history="1">
         <w:r>
           <w:rPr>
             <w:rStyle w:val="Hyperlink"/>
@@ -4599,7 +4599,7 @@
             <w:noProof/>
             <w:webHidden/>
           </w:rPr>
-          <w:instrText xml:space="preserve"> PAGEREF _Toc438972358 \h </w:instrText>
+          <w:instrText xml:space="preserve"> PAGEREF _Toc440957894 \h </w:instrText>
         </w:r>
         <w:r>
           <w:rPr>
@@ -4643,7 +4643,7 @@
           <w:szCs w:val="22"/>
         </w:rPr>
       </w:pPr>
-      <w:hyperlink w:anchor="_Toc438972359" w:history="1">
+      <w:hyperlink w:anchor="_Toc440957895" w:history="1">
         <w:r>
           <w:rPr>
             <w:rStyle w:val="Hyperlink"/>
@@ -4670,7 +4670,7 @@
             <w:noProof/>
             <w:webHidden/>
           </w:rPr>
-          <w:instrText xml:space="preserve"> PAGEREF _Toc438972359 \h </w:instrText>
+          <w:instrText xml:space="preserve"> PAGEREF _Toc440957895 \h </w:instrText>
         </w:r>
         <w:r>
           <w:rPr>
@@ -4714,7 +4714,7 @@
           <w:szCs w:val="22"/>
         </w:rPr>
       </w:pPr>
-      <w:hyperlink w:anchor="_Toc438972360" w:history="1">
+      <w:hyperlink w:anchor="_Toc440957896" w:history="1">
         <w:r>
           <w:rPr>
             <w:rStyle w:val="Hyperlink"/>
@@ -4741,7 +4741,7 @@
             <w:noProof/>
             <w:webHidden/>
           </w:rPr>
-          <w:instrText xml:space="preserve"> PAGEREF _Toc438972360 \h </w:instrText>
+          <w:instrText xml:space="preserve"> PAGEREF _Toc440957896 \h </w:instrText>
         </w:r>
         <w:r>
           <w:rPr>
@@ -4785,7 +4785,7 @@
           <w:szCs w:val="22"/>
         </w:rPr>
       </w:pPr>
-      <w:hyperlink w:anchor="_Toc438972361" w:history="1">
+      <w:hyperlink w:anchor="_Toc440957897" w:history="1">
         <w:r>
           <w:rPr>
             <w:rStyle w:val="Hyperlink"/>
@@ -4812,7 +4812,7 @@
             <w:noProof/>
             <w:webHidden/>
           </w:rPr>
-          <w:instrText xml:space="preserve"> PAGEREF _Toc438972361 \h </w:instrText>
+          <w:instrText xml:space="preserve"> PAGEREF _Toc440957897 \h </w:instrText>
         </w:r>
         <w:r>
           <w:rPr>
@@ -4856,7 +4856,7 @@
           <w:szCs w:val="22"/>
         </w:rPr>
       </w:pPr>
-      <w:hyperlink w:anchor="_Toc438972362" w:history="1">
+      <w:hyperlink w:anchor="_Toc440957898" w:history="1">
         <w:r>
           <w:rPr>
             <w:rStyle w:val="Hyperlink"/>
@@ -4883,7 +4883,7 @@
             <w:noProof/>
             <w:webHidden/>
           </w:rPr>
-          <w:instrText xml:space="preserve"> PAGEREF _Toc438972362 \h </w:instrText>
+          <w:instrText xml:space="preserve"> PAGEREF _Toc440957898 \h </w:instrText>
         </w:r>
         <w:r>
           <w:rPr>
@@ -4927,7 +4927,7 @@
           <w:szCs w:val="22"/>
         </w:rPr>
       </w:pPr>
-      <w:hyperlink w:anchor="_Toc438972363" w:history="1">
+      <w:hyperlink w:anchor="_Toc440957899" w:history="1">
         <w:r>
           <w:rPr>
             <w:rStyle w:val="Hyperlink"/>
@@ -4954,7 +4954,7 @@
             <w:noProof/>
             <w:webHidden/>
           </w:rPr>
-          <w:instrText xml:space="preserve"> PAGEREF _Toc438972363 \h </w:instrText>
+          <w:instrText xml:space="preserve"> PAGEREF _Toc440957899 \h </w:instrText>
         </w:r>
         <w:r>
           <w:rPr>
@@ -4995,7 +4995,7 @@
           <w:szCs w:val="22"/>
         </w:rPr>
       </w:pPr>
-      <w:hyperlink w:anchor="_Toc438972364" w:history="1">
+      <w:hyperlink w:anchor="_Toc440957900" w:history="1">
         <w:r>
           <w:rPr>
             <w:rStyle w:val="Hyperlink"/>
@@ -5038,7 +5038,7 @@
             <w:noProof/>
             <w:webHidden/>
           </w:rPr>
-          <w:instrText xml:space="preserve"> PAGEREF _Toc438972364 \h </w:instrText>
+          <w:instrText xml:space="preserve"> PAGEREF _Toc440957900 \h </w:instrText>
         </w:r>
         <w:r>
           <w:rPr>
@@ -5082,7 +5082,7 @@
           <w:szCs w:val="22"/>
         </w:rPr>
       </w:pPr>
-      <w:hyperlink w:anchor="_Toc438972365" w:history="1">
+      <w:hyperlink w:anchor="_Toc440957901" w:history="1">
         <w:r>
           <w:rPr>
             <w:rStyle w:val="Hyperlink"/>
@@ -5109,7 +5109,7 @@
             <w:noProof/>
             <w:webHidden/>
           </w:rPr>
-          <w:instrText xml:space="preserve"> PAGEREF _Toc438972365 \h </w:instrText>
+          <w:instrText xml:space="preserve"> PAGEREF _Toc440957901 \h </w:instrText>
         </w:r>
         <w:r>
           <w:rPr>
@@ -5150,7 +5150,7 @@
           <w:szCs w:val="22"/>
         </w:rPr>
       </w:pPr>
-      <w:hyperlink w:anchor="_Toc438972366" w:history="1">
+      <w:hyperlink w:anchor="_Toc440957902" w:history="1">
         <w:r>
           <w:rPr>
             <w:rStyle w:val="Hyperlink"/>
@@ -5193,7 +5193,7 @@
             <w:noProof/>
             <w:webHidden/>
           </w:rPr>
-          <w:instrText xml:space="preserve"> PAGEREF _Toc438972366 \h </w:instrText>
+          <w:instrText xml:space="preserve"> PAGEREF _Toc440957902 \h </w:instrText>
         </w:r>
         <w:r>
           <w:rPr>
@@ -5237,7 +5237,7 @@
           <w:szCs w:val="22"/>
         </w:rPr>
       </w:pPr>
-      <w:hyperlink w:anchor="_Toc438972367" w:history="1">
+      <w:hyperlink w:anchor="_Toc440957903" w:history="1">
         <w:r>
           <w:rPr>
             <w:rStyle w:val="Hyperlink"/>
@@ -5264,7 +5264,7 @@
             <w:noProof/>
             <w:webHidden/>
           </w:rPr>
-          <w:instrText xml:space="preserve"> PAGEREF _Toc438972367 \h </w:instrText>
+          <w:instrText xml:space="preserve"> PAGEREF _Toc440957903 \h </w:instrText>
         </w:r>
         <w:r>
           <w:rPr>
@@ -5308,7 +5308,7 @@
           <w:szCs w:val="22"/>
         </w:rPr>
       </w:pPr>
-      <w:hyperlink w:anchor="_Toc438972368" w:history="1">
+      <w:hyperlink w:anchor="_Toc440957904" w:history="1">
         <w:r>
           <w:rPr>
             <w:rStyle w:val="Hyperlink"/>
@@ -5335,7 +5335,7 @@
             <w:noProof/>
             <w:webHidden/>
           </w:rPr>
-          <w:instrText xml:space="preserve"> PAGEREF _Toc438972368 \h </w:instrText>
+          <w:instrText xml:space="preserve"> PAGEREF _Toc440957904 \h </w:instrText>
         </w:r>
         <w:r>
           <w:rPr>
@@ -5379,7 +5379,7 @@
           <w:szCs w:val="22"/>
         </w:rPr>
       </w:pPr>
-      <w:hyperlink w:anchor="_Toc438972369" w:history="1">
+      <w:hyperlink w:anchor="_Toc440957905" w:history="1">
         <w:r>
           <w:rPr>
             <w:rStyle w:val="Hyperlink"/>
@@ -5406,7 +5406,7 @@
             <w:noProof/>
             <w:webHidden/>
           </w:rPr>
-          <w:instrText xml:space="preserve"> PAGEREF _Toc438972369 \h </w:instrText>
+          <w:instrText xml:space="preserve"> PAGEREF _Toc440957905 \h </w:instrText>
         </w:r>
         <w:r>
           <w:rPr>
@@ -5450,7 +5450,7 @@
           <w:szCs w:val="22"/>
         </w:rPr>
       </w:pPr>
-      <w:hyperlink w:anchor="_Toc438972370" w:history="1">
+      <w:hyperlink w:anchor="_Toc440957906" w:history="1">
         <w:r>
           <w:rPr>
             <w:rStyle w:val="Hyperlink"/>
@@ -5477,7 +5477,7 @@
             <w:noProof/>
             <w:webHidden/>
           </w:rPr>
-          <w:instrText xml:space="preserve"> PAGEREF _Toc438972370 \h </w:instrText>
+          <w:instrText xml:space="preserve"> PAGEREF _Toc440957906 \h </w:instrText>
         </w:r>
         <w:r>
           <w:rPr>
@@ -5518,7 +5518,7 @@
           <w:szCs w:val="22"/>
         </w:rPr>
       </w:pPr>
-      <w:hyperlink w:anchor="_Toc438972371" w:history="1">
+      <w:hyperlink w:anchor="_Toc440957907" w:history="1">
         <w:r>
           <w:rPr>
             <w:rStyle w:val="Hyperlink"/>
@@ -5561,7 +5561,7 @@
             <w:noProof/>
             <w:webHidden/>
           </w:rPr>
-          <w:instrText xml:space="preserve"> PAGEREF _Toc438972371 \h </w:instrText>
+          <w:instrText xml:space="preserve"> PAGEREF _Toc440957907 \h </w:instrText>
         </w:r>
         <w:r>
           <w:rPr>
@@ -5602,7 +5602,7 @@
           <w:szCs w:val="22"/>
         </w:rPr>
       </w:pPr>
-      <w:hyperlink w:anchor="_Toc438972372" w:history="1">
+      <w:hyperlink w:anchor="_Toc440957908" w:history="1">
         <w:r>
           <w:rPr>
             <w:rStyle w:val="Hyperlink"/>
@@ -5629,7 +5629,7 @@
             <w:noProof/>
             <w:webHidden/>
           </w:rPr>
-          <w:instrText xml:space="preserve"> PAGEREF _Toc438972372 \h </w:instrText>
+          <w:instrText xml:space="preserve"> PAGEREF _Toc440957908 \h </w:instrText>
         </w:r>
         <w:r>
           <w:rPr>
@@ -5670,7 +5670,7 @@
           <w:szCs w:val="22"/>
         </w:rPr>
       </w:pPr>
-      <w:hyperlink w:anchor="_Toc438972373" w:history="1">
+      <w:hyperlink w:anchor="_Toc440957909" w:history="1">
         <w:r>
           <w:rPr>
             <w:rStyle w:val="Hyperlink"/>
@@ -5697,7 +5697,7 @@
             <w:noProof/>
             <w:webHidden/>
           </w:rPr>
-          <w:instrText xml:space="preserve"> PAGEREF _Toc438972373 \h </w:instrText>
+          <w:instrText xml:space="preserve"> PAGEREF _Toc440957909 \h </w:instrText>
         </w:r>
         <w:r>
           <w:rPr>
@@ -5759,7 +5759,7 @@
         <w:pStyle w:val="Heading1"/>
       </w:pPr>
       <w:bookmarkStart w:id="3" w:name="_Toc437605889"/>
-      <w:bookmarkStart w:id="4" w:name="_Toc438972352"/>
+      <w:bookmarkStart w:id="4" w:name="_Toc440957888"/>
       <w:bookmarkEnd w:id="1"/>
       <w:bookmarkEnd w:id="2"/>
       <w:r>
@@ -6238,7 +6238,7 @@
       <w:bookmarkStart w:id="8" w:name="_Ref412622367"/>
       <w:bookmarkStart w:id="9" w:name="_Toc426119867"/>
       <w:bookmarkStart w:id="10" w:name="_Toc437605890"/>
-      <w:bookmarkStart w:id="11" w:name="_Toc438972353"/>
+      <w:bookmarkStart w:id="11" w:name="_Toc440957889"/>
       <w:proofErr w:type="spellStart"/>
       <w:r>
         <w:t>CybOX</w:t>
@@ -6391,7 +6391,7 @@
       <w:bookmarkStart w:id="12" w:name="_Ref394437867"/>
       <w:bookmarkStart w:id="13" w:name="_Toc426119868"/>
       <w:bookmarkStart w:id="14" w:name="_Toc437605891"/>
-      <w:bookmarkStart w:id="15" w:name="_Toc438972354"/>
+      <w:bookmarkStart w:id="15" w:name="_Toc440957890"/>
       <w:r>
         <w:t>Document Conventions</w:t>
       </w:r>
@@ -6417,7 +6417,7 @@
       <w:bookmarkStart w:id="17" w:name="_Toc389581073"/>
       <w:bookmarkStart w:id="18" w:name="_Toc426119870"/>
       <w:bookmarkStart w:id="19" w:name="_Toc437605892"/>
-      <w:bookmarkStart w:id="20" w:name="_Toc438972355"/>
+      <w:bookmarkStart w:id="20" w:name="_Toc440957891"/>
       <w:r>
         <w:t>Fonts</w:t>
       </w:r>
@@ -6896,7 +6896,7 @@
       <w:bookmarkStart w:id="21" w:name="_Ref394486021"/>
       <w:bookmarkStart w:id="22" w:name="_Toc426119871"/>
       <w:bookmarkStart w:id="23" w:name="_Toc437605893"/>
-      <w:bookmarkStart w:id="24" w:name="_Toc438972356"/>
+      <w:bookmarkStart w:id="24" w:name="_Toc440957892"/>
       <w:r>
         <w:t>UML Package References</w:t>
       </w:r>
@@ -6971,7 +6971,7 @@
       </w:pPr>
       <w:bookmarkStart w:id="27" w:name="_Toc426119872"/>
       <w:bookmarkStart w:id="28" w:name="_Toc437605894"/>
-      <w:bookmarkStart w:id="29" w:name="_Toc438972357"/>
+      <w:bookmarkStart w:id="29" w:name="_Toc440957893"/>
       <w:r>
         <w:t>UML Diagrams</w:t>
       </w:r>
@@ -7029,7 +7029,7 @@
       </w:pPr>
       <w:bookmarkStart w:id="34" w:name="_Toc426119873"/>
       <w:bookmarkStart w:id="35" w:name="_Toc437605895"/>
-      <w:bookmarkStart w:id="36" w:name="_Toc438972358"/>
+      <w:bookmarkStart w:id="36" w:name="_Toc440957894"/>
       <w:r>
         <w:rPr>
           <w:sz w:val="20"/>
@@ -7064,7 +7064,7 @@
       <w:bookmarkStart w:id="37" w:name="_Toc398719453"/>
       <w:bookmarkStart w:id="38" w:name="_Toc426119874"/>
       <w:bookmarkStart w:id="39" w:name="_Toc437605896"/>
-      <w:bookmarkStart w:id="40" w:name="_Toc438972359"/>
+      <w:bookmarkStart w:id="40" w:name="_Toc440957895"/>
       <w:r>
         <w:rPr>
           <w:sz w:val="20"/>
@@ -7166,51 +7166,25 @@
         <w:lastRenderedPageBreak/>
         <w:t xml:space="preserve">Table </w:t>
       </w:r>
-      <w:r>
-        <w:fldChar w:fldCharType="begin"/>
-      </w:r>
-      <w:r>
-        <w:instrText xml:space="preserve"> STYLEREF 1 \s </w:instrText>
-      </w:r>
-      <w:r>
-        <w:fldChar w:fldCharType="separate"/>
-      </w:r>
-      <w:r>
-        <w:rPr>
-          <w:noProof/>
-        </w:rPr>
-        <w:t>1</w:t>
-      </w:r>
-      <w:r>
-        <w:rPr>
-          <w:noProof/>
-        </w:rPr>
-        <w:fldChar w:fldCharType="end"/>
-      </w:r>
+      <w:fldSimple w:instr=" STYLEREF 1 \s ">
+        <w:r>
+          <w:rPr>
+            <w:noProof/>
+          </w:rPr>
+          <w:t>1</w:t>
+        </w:r>
+      </w:fldSimple>
       <w:r>
         <w:noBreakHyphen/>
       </w:r>
-      <w:r>
-        <w:fldChar w:fldCharType="begin"/>
-      </w:r>
-      <w:r>
-        <w:instrText xml:space="preserve"> SEQ Table \* ARABIC \s 1 </w:instrText>
-      </w:r>
-      <w:r>
-        <w:fldChar w:fldCharType="separate"/>
-      </w:r>
-      <w:r>
-        <w:rPr>
-          <w:noProof/>
-        </w:rPr>
-        <w:t>1</w:t>
-      </w:r>
-      <w:r>
-        <w:rPr>
-          <w:noProof/>
-        </w:rPr>
-        <w:fldChar w:fldCharType="end"/>
-      </w:r>
+      <w:fldSimple w:instr=" SEQ Table \* ARABIC \s 1 ">
+        <w:r>
+          <w:rPr>
+            <w:noProof/>
+          </w:rPr>
+          <w:t>1</w:t>
+        </w:r>
+      </w:fldSimple>
       <w:bookmarkEnd w:id="41"/>
       <w:r>
         <w:t xml:space="preserve">.  </w:t>
@@ -7458,10 +7432,10 @@
                   <v:path o:extrusionok="f" gradientshapeok="t" o:connecttype="rect"/>
                   <o:lock v:ext="edit" aspectratio="t"/>
                 </v:shapetype>
-                <v:shape id="_x0000_i1025" type="#_x0000_t75" style="width:21.75pt;height:21.75pt" o:ole="">
+                <v:shape id="_x0000_i1025" type="#_x0000_t75" style="width:21.6pt;height:21.6pt" o:ole="">
                   <v:imagedata r:id="rId25" o:title=""/>
                 </v:shape>
-                <o:OLEObject Type="Embed" ProgID="PBrush" ShapeID="_x0000_i1025" DrawAspect="Content" ObjectID="_1512901276" r:id="rId26"/>
+                <o:OLEObject Type="Embed" ProgID="PBrush" ShapeID="_x0000_i1025" DrawAspect="Content" ObjectID="_1514699773" r:id="rId26"/>
               </w:object>
             </w:r>
           </w:p>
@@ -7615,10 +7589,10 @@
             </w:pPr>
             <w:r>
               <w:object w:dxaOrig="270" w:dyaOrig="195" w14:anchorId="309CFC39">
-                <v:shape id="_x0000_i1026" type="#_x0000_t75" style="width:14.25pt;height:14.25pt" o:ole="">
+                <v:shape id="_x0000_i1026" type="#_x0000_t75" style="width:14.4pt;height:14.4pt" o:ole="">
                   <v:imagedata r:id="rId28" o:title=""/>
                 </v:shape>
-                <o:OLEObject Type="Embed" ProgID="PBrush" ShapeID="_x0000_i1026" DrawAspect="Content" ObjectID="_1512901277" r:id="rId29"/>
+                <o:OLEObject Type="Embed" ProgID="PBrush" ShapeID="_x0000_i1026" DrawAspect="Content" ObjectID="_1514699774" r:id="rId29"/>
               </w:object>
             </w:r>
           </w:p>
@@ -7676,10 +7650,10 @@
             </w:pPr>
             <w:r>
               <w:object w:dxaOrig="210" w:dyaOrig="150" w14:anchorId="1184D6B3">
-                <v:shape id="_x0000_i1027" type="#_x0000_t75" style="width:14.25pt;height:14.25pt" o:ole="">
+                <v:shape id="_x0000_i1027" type="#_x0000_t75" style="width:14.4pt;height:14.4pt" o:ole="">
                   <v:imagedata r:id="rId30" o:title=""/>
                 </v:shape>
-                <o:OLEObject Type="Embed" ProgID="PBrush" ShapeID="_x0000_i1027" DrawAspect="Content" ObjectID="_1512901278" r:id="rId31"/>
+                <o:OLEObject Type="Embed" ProgID="PBrush" ShapeID="_x0000_i1027" DrawAspect="Content" ObjectID="_1514699775" r:id="rId31"/>
               </w:object>
             </w:r>
           </w:p>
@@ -7862,10 +7836,10 @@
                 <w:color w:val="000000" w:themeColor="text1"/>
               </w:rPr>
               <w:object w:dxaOrig="1140" w:dyaOrig="780" w14:anchorId="302D4926">
-                <v:shape id="_x0000_i1028" type="#_x0000_t75" style="width:57.75pt;height:36pt" o:ole="">
+                <v:shape id="_x0000_i1028" type="#_x0000_t75" style="width:57.6pt;height:36pt" o:ole="">
                   <v:imagedata r:id="rId32" o:title=""/>
                 </v:shape>
-                <o:OLEObject Type="Embed" ProgID="PBrush" ShapeID="_x0000_i1028" DrawAspect="Content" ObjectID="_1512901279" r:id="rId33"/>
+                <o:OLEObject Type="Embed" ProgID="PBrush" ShapeID="_x0000_i1028" DrawAspect="Content" ObjectID="_1514699776" r:id="rId33"/>
               </w:object>
             </w:r>
           </w:p>
@@ -7907,7 +7881,7 @@
       </w:pPr>
       <w:bookmarkStart w:id="44" w:name="_Toc426119876"/>
       <w:bookmarkStart w:id="45" w:name="_Toc437605897"/>
-      <w:bookmarkStart w:id="46" w:name="_Toc438972360"/>
+      <w:bookmarkStart w:id="46" w:name="_Toc440957896"/>
       <w:bookmarkEnd w:id="42"/>
       <w:bookmarkEnd w:id="43"/>
       <w:r>
@@ -8094,7 +8068,7 @@
       <w:bookmarkStart w:id="47" w:name="_Toc412205415"/>
       <w:bookmarkStart w:id="48" w:name="_Toc426119877"/>
       <w:bookmarkStart w:id="49" w:name="_Toc437605898"/>
-      <w:bookmarkStart w:id="50" w:name="_Toc438972361"/>
+      <w:bookmarkStart w:id="50" w:name="_Toc440957897"/>
       <w:r>
         <w:t>Property and Class Descriptions</w:t>
       </w:r>
@@ -8595,7 +8569,7 @@
       <w:bookmarkStart w:id="52" w:name="_Toc287332007"/>
       <w:bookmarkStart w:id="53" w:name="_Ref428537349"/>
       <w:bookmarkStart w:id="54" w:name="_Toc437605899"/>
-      <w:bookmarkStart w:id="55" w:name="_Toc438972362"/>
+      <w:bookmarkStart w:id="55" w:name="_Toc440957898"/>
       <w:r>
         <w:t>Terminology</w:t>
       </w:r>
@@ -8772,7 +8746,7 @@
       <w:bookmarkStart w:id="59" w:name="_Toc287332008"/>
       <w:bookmarkStart w:id="60" w:name="_Ref428537370"/>
       <w:bookmarkStart w:id="61" w:name="_Toc437605900"/>
-      <w:bookmarkStart w:id="62" w:name="_Toc438972363"/>
+      <w:bookmarkStart w:id="62" w:name="_Toc440957899"/>
       <w:r>
         <w:t>Normative</w:t>
       </w:r>
@@ -8918,7 +8892,7 @@
         <w:pStyle w:val="Heading1"/>
       </w:pPr>
       <w:bookmarkStart w:id="66" w:name="_Ref428961784"/>
-      <w:bookmarkStart w:id="67" w:name="_Toc438972364"/>
+      <w:bookmarkStart w:id="67" w:name="_Toc440957900"/>
       <w:r>
         <w:lastRenderedPageBreak/>
         <w:t>Background Information</w:t>
@@ -9009,7 +8983,7 @@
         <w:ind w:left="720" w:hanging="720"/>
       </w:pPr>
       <w:bookmarkStart w:id="68" w:name="_Toc421523385"/>
-      <w:bookmarkStart w:id="69" w:name="_Toc438972365"/>
+      <w:bookmarkStart w:id="69" w:name="_Toc440957901"/>
       <w:r>
         <w:t xml:space="preserve">Extending </w:t>
       </w:r>
@@ -9162,51 +9136,25 @@
       <w:r>
         <w:t xml:space="preserve">Table </w:t>
       </w:r>
-      <w:r>
-        <w:fldChar w:fldCharType="begin"/>
-      </w:r>
-      <w:r>
-        <w:instrText xml:space="preserve"> STYLEREF 1 \s </w:instrText>
-      </w:r>
-      <w:r>
-        <w:fldChar w:fldCharType="separate"/>
-      </w:r>
-      <w:r>
-        <w:rPr>
-          <w:noProof/>
-        </w:rPr>
-        <w:t>2</w:t>
-      </w:r>
-      <w:r>
-        <w:rPr>
-          <w:noProof/>
-        </w:rPr>
-        <w:fldChar w:fldCharType="end"/>
-      </w:r>
+      <w:fldSimple w:instr=" STYLEREF 1 \s ">
+        <w:r>
+          <w:rPr>
+            <w:noProof/>
+          </w:rPr>
+          <w:t>2</w:t>
+        </w:r>
+      </w:fldSimple>
       <w:r>
         <w:noBreakHyphen/>
       </w:r>
-      <w:r>
-        <w:fldChar w:fldCharType="begin"/>
-      </w:r>
-      <w:r>
-        <w:instrText xml:space="preserve"> SEQ Table \* ARABIC \s 1 </w:instrText>
-      </w:r>
-      <w:r>
-        <w:fldChar w:fldCharType="separate"/>
-      </w:r>
-      <w:r>
-        <w:rPr>
-          <w:noProof/>
-        </w:rPr>
-        <w:t>1</w:t>
-      </w:r>
-      <w:r>
-        <w:rPr>
-          <w:noProof/>
-        </w:rPr>
-        <w:fldChar w:fldCharType="end"/>
-      </w:r>
+      <w:fldSimple w:instr=" SEQ Table \* ARABIC \s 1 ">
+        <w:r>
+          <w:rPr>
+            <w:noProof/>
+          </w:rPr>
+          <w:t>1</w:t>
+        </w:r>
+      </w:fldSimple>
       <w:bookmarkEnd w:id="70"/>
       <w:r>
         <w:t xml:space="preserve">. Extension points classes </w:t>
@@ -10094,51 +10042,25 @@
       <w:r>
         <w:t xml:space="preserve">Table </w:t>
       </w:r>
-      <w:r>
-        <w:fldChar w:fldCharType="begin"/>
-      </w:r>
-      <w:r>
-        <w:instrText xml:space="preserve"> STYLEREF 1 \s </w:instrText>
-      </w:r>
-      <w:r>
-        <w:fldChar w:fldCharType="separate"/>
-      </w:r>
-      <w:r>
-        <w:rPr>
-          <w:noProof/>
-        </w:rPr>
-        <w:t>2</w:t>
-      </w:r>
-      <w:r>
-        <w:rPr>
-          <w:noProof/>
-        </w:rPr>
-        <w:fldChar w:fldCharType="end"/>
-      </w:r>
+      <w:fldSimple w:instr=" STYLEREF 1 \s ">
+        <w:r>
+          <w:rPr>
+            <w:noProof/>
+          </w:rPr>
+          <w:t>2</w:t>
+        </w:r>
+      </w:fldSimple>
       <w:r>
         <w:noBreakHyphen/>
       </w:r>
-      <w:r>
-        <w:fldChar w:fldCharType="begin"/>
-      </w:r>
-      <w:r>
-        <w:instrText xml:space="preserve"> SEQ Table \* ARABIC \s 1 </w:instrText>
-      </w:r>
-      <w:r>
-        <w:fldChar w:fldCharType="separate"/>
-      </w:r>
-      <w:r>
-        <w:rPr>
-          <w:noProof/>
-        </w:rPr>
-        <w:t>2</w:t>
-      </w:r>
-      <w:r>
-        <w:rPr>
-          <w:noProof/>
-        </w:rPr>
-        <w:fldChar w:fldCharType="end"/>
-      </w:r>
+      <w:fldSimple w:instr=" SEQ Table \* ARABIC \s 1 ">
+        <w:r>
+          <w:rPr>
+            <w:noProof/>
+          </w:rPr>
+          <w:t>2</w:t>
+        </w:r>
+      </w:fldSimple>
       <w:bookmarkEnd w:id="71"/>
       <w:r>
         <w:t xml:space="preserve">. Packages Associated with the </w:t>
@@ -10461,13 +10383,15 @@
         </w:sectPr>
       </w:pPr>
       <w:bookmarkStart w:id="72" w:name="_Toc287332011"/>
+      <w:bookmarkStart w:id="73" w:name="_GoBack"/>
+      <w:bookmarkEnd w:id="73"/>
     </w:p>
     <w:p>
       <w:pPr>
         <w:pStyle w:val="Heading1"/>
       </w:pPr>
-      <w:bookmarkStart w:id="73" w:name="_Ref428961796"/>
-      <w:bookmarkStart w:id="74" w:name="_Toc438972366"/>
+      <w:bookmarkStart w:id="74" w:name="_Ref428961796"/>
+      <w:bookmarkStart w:id="75" w:name="_Toc440957902"/>
       <w:r>
         <w:lastRenderedPageBreak/>
         <w:t>CybOX</w:t>
@@ -10475,8 +10399,8 @@
       <w:r>
         <w:t xml:space="preserve"> Default Extension Data Models</w:t>
       </w:r>
-      <w:bookmarkEnd w:id="73"/>
       <w:bookmarkEnd w:id="74"/>
+      <w:bookmarkEnd w:id="75"/>
     </w:p>
     <w:p>
       <w:pPr>
@@ -10512,8 +10436,6 @@
       <w:r>
         <w:t>CybOX</w:t>
       </w:r>
-      <w:bookmarkStart w:id="75" w:name="_GoBack"/>
-      <w:bookmarkEnd w:id="75"/>
       <w:r>
         <w:t xml:space="preserve"> data models.  In sections </w:t>
       </w:r>
@@ -10689,8 +10611,8 @@
       </w:pPr>
       <w:bookmarkStart w:id="76" w:name="_Ref399749191"/>
       <w:bookmarkStart w:id="77" w:name="_Toc421523387"/>
-      <w:bookmarkStart w:id="78" w:name="_Toc438972367"/>
-      <w:bookmarkStart w:id="79" w:name="_Ref399244404"/>
+      <w:bookmarkStart w:id="78" w:name="_Ref399244404"/>
+      <w:bookmarkStart w:id="79" w:name="_Toc440957903"/>
       <w:r>
         <w:t xml:space="preserve">Addresses: </w:t>
       </w:r>
@@ -10702,7 +10624,7 @@
       </w:r>
       <w:bookmarkEnd w:id="76"/>
       <w:bookmarkEnd w:id="77"/>
-      <w:bookmarkEnd w:id="78"/>
+      <w:bookmarkEnd w:id="79"/>
     </w:p>
     <w:p>
       <w:pPr>
@@ -10759,7 +10681,7 @@
         <w:pStyle w:val="Heading3"/>
       </w:pPr>
       <w:bookmarkStart w:id="80" w:name="_Toc421523388"/>
-      <w:bookmarkStart w:id="81" w:name="_Toc438972368"/>
+      <w:bookmarkStart w:id="81" w:name="_Toc440957904"/>
       <w:r>
         <w:t>CIQAddress3.</w:t>
       </w:r>
@@ -11000,51 +10922,25 @@
       <w:r>
         <w:t xml:space="preserve">Figure </w:t>
       </w:r>
-      <w:r>
-        <w:fldChar w:fldCharType="begin"/>
-      </w:r>
-      <w:r>
-        <w:instrText xml:space="preserve"> STYLEREF 1 \s </w:instrText>
-      </w:r>
-      <w:r>
-        <w:fldChar w:fldCharType="separate"/>
-      </w:r>
-      <w:r>
-        <w:rPr>
-          <w:noProof/>
-        </w:rPr>
-        <w:t>3</w:t>
-      </w:r>
-      <w:r>
-        <w:rPr>
-          <w:noProof/>
-        </w:rPr>
-        <w:fldChar w:fldCharType="end"/>
-      </w:r>
+      <w:fldSimple w:instr=" STYLEREF 1 \s ">
+        <w:r>
+          <w:rPr>
+            <w:noProof/>
+          </w:rPr>
+          <w:t>3</w:t>
+        </w:r>
+      </w:fldSimple>
       <w:r>
         <w:noBreakHyphen/>
       </w:r>
-      <w:r>
-        <w:fldChar w:fldCharType="begin"/>
-      </w:r>
-      <w:r>
-        <w:instrText xml:space="preserve"> SEQ Figure \* ARABIC \s 1 </w:instrText>
-      </w:r>
-      <w:r>
-        <w:fldChar w:fldCharType="separate"/>
-      </w:r>
-      <w:r>
-        <w:rPr>
-          <w:noProof/>
-        </w:rPr>
-        <w:t>1</w:t>
-      </w:r>
-      <w:r>
-        <w:rPr>
-          <w:noProof/>
-        </w:rPr>
-        <w:fldChar w:fldCharType="end"/>
-      </w:r>
+      <w:fldSimple w:instr=" SEQ Figure \* ARABIC \s 1 ">
+        <w:r>
+          <w:rPr>
+            <w:noProof/>
+          </w:rPr>
+          <w:t>1</w:t>
+        </w:r>
+      </w:fldSimple>
       <w:bookmarkEnd w:id="82"/>
       <w:r>
         <w:t xml:space="preserve">. UML diagram of the </w:t>
@@ -11147,51 +11043,25 @@
         <w:lastRenderedPageBreak/>
         <w:t xml:space="preserve">Table </w:t>
       </w:r>
-      <w:r>
-        <w:fldChar w:fldCharType="begin"/>
-      </w:r>
-      <w:r>
-        <w:instrText xml:space="preserve"> STYLEREF 1 \s </w:instrText>
-      </w:r>
-      <w:r>
-        <w:fldChar w:fldCharType="separate"/>
-      </w:r>
-      <w:r>
-        <w:rPr>
-          <w:noProof/>
-        </w:rPr>
-        <w:t>3</w:t>
-      </w:r>
-      <w:r>
-        <w:rPr>
-          <w:noProof/>
-        </w:rPr>
-        <w:fldChar w:fldCharType="end"/>
-      </w:r>
+      <w:fldSimple w:instr=" STYLEREF 1 \s ">
+        <w:r>
+          <w:rPr>
+            <w:noProof/>
+          </w:rPr>
+          <w:t>3</w:t>
+        </w:r>
+      </w:fldSimple>
       <w:r>
         <w:noBreakHyphen/>
       </w:r>
-      <w:r>
-        <w:fldChar w:fldCharType="begin"/>
-      </w:r>
-      <w:r>
-        <w:instrText xml:space="preserve"> SEQ Table \* ARABIC \s 1 </w:instrText>
-      </w:r>
-      <w:r>
-        <w:fldChar w:fldCharType="separate"/>
-      </w:r>
-      <w:r>
-        <w:rPr>
-          <w:noProof/>
-        </w:rPr>
-        <w:t>1</w:t>
-      </w:r>
-      <w:r>
-        <w:rPr>
-          <w:noProof/>
-        </w:rPr>
-        <w:fldChar w:fldCharType="end"/>
-      </w:r>
+      <w:fldSimple w:instr=" SEQ Table \* ARABIC \s 1 ">
+        <w:r>
+          <w:rPr>
+            <w:noProof/>
+          </w:rPr>
+          <w:t>1</w:t>
+        </w:r>
+      </w:fldSimple>
       <w:bookmarkEnd w:id="83"/>
       <w:r>
         <w:t xml:space="preserve">. Properties of the </w:t>
@@ -11451,20 +11321,20 @@
         <w:pStyle w:val="Heading2"/>
       </w:pPr>
       <w:bookmarkStart w:id="84" w:name="_Ref438893697"/>
-      <w:bookmarkStart w:id="85" w:name="_Toc438972369"/>
-      <w:bookmarkStart w:id="86" w:name="_Ref428961807"/>
-      <w:bookmarkEnd w:id="79"/>
+      <w:bookmarkStart w:id="85" w:name="_Ref428961807"/>
+      <w:bookmarkStart w:id="86" w:name="_Toc440957905"/>
+      <w:bookmarkEnd w:id="78"/>
       <w:r>
         <w:t>Platform Data Model</w:t>
       </w:r>
       <w:bookmarkEnd w:id="84"/>
-      <w:bookmarkEnd w:id="85"/>
+      <w:bookmarkEnd w:id="86"/>
     </w:p>
     <w:p>
       <w:pPr>
         <w:pStyle w:val="Heading3"/>
       </w:pPr>
-      <w:bookmarkStart w:id="87" w:name="_Toc438972370"/>
+      <w:bookmarkStart w:id="87" w:name="_Toc440957906"/>
       <w:r>
         <w:t>CPE23PlatformSpecificationType Class</w:t>
       </w:r>
@@ -11725,51 +11595,25 @@
       <w:r>
         <w:t xml:space="preserve">Figure </w:t>
       </w:r>
-      <w:r>
-        <w:fldChar w:fldCharType="begin"/>
-      </w:r>
-      <w:r>
-        <w:instrText xml:space="preserve"> STYLEREF 1 \s </w:instrText>
-      </w:r>
-      <w:r>
-        <w:fldChar w:fldCharType="separate"/>
-      </w:r>
-      <w:r>
-        <w:rPr>
-          <w:noProof/>
-        </w:rPr>
-        <w:t>3</w:t>
-      </w:r>
-      <w:r>
-        <w:rPr>
-          <w:noProof/>
-        </w:rPr>
-        <w:fldChar w:fldCharType="end"/>
-      </w:r>
+      <w:fldSimple w:instr=" STYLEREF 1 \s ">
+        <w:r>
+          <w:rPr>
+            <w:noProof/>
+          </w:rPr>
+          <w:t>3</w:t>
+        </w:r>
+      </w:fldSimple>
       <w:r>
         <w:noBreakHyphen/>
       </w:r>
-      <w:r>
-        <w:fldChar w:fldCharType="begin"/>
-      </w:r>
-      <w:r>
-        <w:instrText xml:space="preserve"> SEQ Figure \* ARABIC \s 1 </w:instrText>
-      </w:r>
-      <w:r>
-        <w:fldChar w:fldCharType="separate"/>
-      </w:r>
-      <w:r>
-        <w:rPr>
-          <w:noProof/>
-        </w:rPr>
-        <w:t>2</w:t>
-      </w:r>
-      <w:r>
-        <w:rPr>
-          <w:noProof/>
-        </w:rPr>
-        <w:fldChar w:fldCharType="end"/>
-      </w:r>
+      <w:fldSimple w:instr=" SEQ Figure \* ARABIC \s 1 ">
+        <w:r>
+          <w:rPr>
+            <w:noProof/>
+          </w:rPr>
+          <w:t>2</w:t>
+        </w:r>
+      </w:fldSimple>
       <w:bookmarkEnd w:id="88"/>
       <w:r>
         <w:t xml:space="preserve">. UML diagram for the </w:t>
@@ -12005,81 +11849,78 @@
       <w:pPr>
         <w:pStyle w:val="Heading1"/>
       </w:pPr>
-      <w:bookmarkStart w:id="89" w:name="_Toc438972371"/>
+      <w:bookmarkStart w:id="89" w:name="_Toc440957907"/>
       <w:r>
         <w:lastRenderedPageBreak/>
         <w:t>Conformance</w:t>
       </w:r>
       <w:bookmarkEnd w:id="72"/>
-      <w:bookmarkEnd w:id="86"/>
+      <w:bookmarkEnd w:id="85"/>
       <w:bookmarkEnd w:id="89"/>
     </w:p>
     <w:p>
       <w:pPr>
-        <w:spacing w:after="240"/>
-        <w:rPr>
-          <w:rFonts w:ascii="Calibri" w:hAnsi="Calibri"/>
-          <w:color w:val="000000"/>
-          <w:sz w:val="21"/>
-          <w:szCs w:val="21"/>
-        </w:rPr>
-      </w:pPr>
-      <w:r>
-        <w:rPr>
-          <w:color w:val="000000"/>
-        </w:rPr>
-        <w:t>Implementations have discretion over which parts (components, properties, extensions, controlled vocabularies, etc.) of STIX they implement (e.g., Indicator/Suggested_COAs).</w:t>
-      </w:r>
-    </w:p>
-    <w:p>
-      <w:pPr>
-        <w:spacing w:after="240"/>
-        <w:rPr>
-          <w:rFonts w:ascii="Calibri" w:hAnsi="Calibri"/>
-          <w:color w:val="000000"/>
-          <w:sz w:val="22"/>
-          <w:szCs w:val="22"/>
-        </w:rPr>
-      </w:pPr>
-      <w:r>
-        <w:rPr>
-          <w:color w:val="000000"/>
-        </w:rPr>
-        <w:t>[1] Conformant implementations must conform to all normative structural specifications of the UML model or additional normative statements within this document that apply to the portions of STIX they implement (e.g., Implementers of the entire TTP component must conform to all normative structural specifications of the UML model or additional normative statements within this document regarding the TTP component).</w:t>
-      </w:r>
-    </w:p>
-    <w:p>
-      <w:pPr>
-        <w:spacing w:after="240"/>
-        <w:rPr>
-          <w:color w:val="000000"/>
-        </w:rPr>
-      </w:pPr>
-      <w:r>
-        <w:rPr>
-          <w:color w:val="000000"/>
-        </w:rPr>
-        <w:t>[2] Conformant implementations are free to ignore normative structural specifications of the UML model or additional normative statements within this document that do not apply to the portions of STIX they implement (e.g., Non-implementers of any particular properties of the TTP component are free to ignore all normative structural specifications of the UML model or additional normative statements within this document regarding those properties of the TTP component).</w:t>
-      </w:r>
-    </w:p>
-    <w:p>
-      <w:r>
-        <w:rPr>
-          <w:color w:val="000000"/>
-        </w:rPr>
-        <w:t>The conformance section of this document is intentionally broad and attempts to reiterate what already exists in this document. The STIX 1.2 Specifications, which this specification is based on, did not have a conformance section. Instead, the STIX 1.2 Specifications relied on normative statements and the non-mandatory implementation of STIX profiles. STIX 1.2.1 represents a minimal change from STIX 1.2, and in that spirit no requirements have been added, modified, or removed by this section</w:t>
-      </w:r>
-      <w:r>
-        <w:t>.</w:t>
-      </w:r>
-    </w:p>
-    <w:p>
-      <w:pPr>
-        <w:pStyle w:val="AppendixHeading1"/>
+        <w:spacing w:before="0" w:after="0"/>
       </w:pPr>
       <w:bookmarkStart w:id="90" w:name="_Toc85472897"/>
       <w:bookmarkStart w:id="91" w:name="_Toc287332012"/>
-      <w:bookmarkStart w:id="92" w:name="_Toc438972372"/>
+      <w:r>
+        <w:t>Implementations have discretion over which parts (components, properties, extensions, controlled vocabularies, etc.) of CybOX they implement (e.g., Observable/Object).</w:t>
+      </w:r>
+    </w:p>
+    <w:p>
+      <w:pPr>
+        <w:spacing w:before="0" w:after="0"/>
+      </w:pPr>
+      <w:r>
+        <w:t xml:space="preserve"> </w:t>
+      </w:r>
+    </w:p>
+    <w:p>
+      <w:pPr>
+        <w:spacing w:before="0" w:after="0"/>
+      </w:pPr>
+      <w:r>
+        <w:t>[1] Conformant implementations must conform to all normative structural specifications of the UML model or additional normative statements within this document that apply to the portions of CybOX they implement (e.g., implementers of the entire Observable class must conform to all normative structural specifications of the UML model regarding the Observable class or additional normative statements contained in the document that describes the Observable class).</w:t>
+      </w:r>
+    </w:p>
+    <w:p>
+      <w:pPr>
+        <w:spacing w:before="0" w:after="0"/>
+      </w:pPr>
+      <w:r>
+        <w:t xml:space="preserve"> </w:t>
+      </w:r>
+    </w:p>
+    <w:p>
+      <w:pPr>
+        <w:spacing w:before="0" w:after="0"/>
+      </w:pPr>
+      <w:r>
+        <w:t>[2] Conformant implementations are free to ignore normative structural specifications of the UML model or additional normative statements within this document that do not apply to the portions of CybOX they implement (e.g., non-implementers of any particular properties of the Observable class are free to ignore all normative structural specifications of the UML model regarding those properties of the Observable class or additional normative statements contained in the document that describes the Observable class).</w:t>
+      </w:r>
+    </w:p>
+    <w:p>
+      <w:pPr>
+        <w:spacing w:before="0" w:after="0"/>
+      </w:pPr>
+      <w:r>
+        <w:t xml:space="preserve"> </w:t>
+      </w:r>
+    </w:p>
+    <w:p>
+      <w:pPr>
+        <w:spacing w:before="0" w:after="0"/>
+      </w:pPr>
+      <w:r>
+        <w:t>The conformance section of this document is intentionally broad and attempts to reiterate what already exists in this document.</w:t>
+      </w:r>
+    </w:p>
+    <w:p>
+      <w:pPr>
+        <w:pStyle w:val="AppendixHeading1"/>
+      </w:pPr>
+      <w:bookmarkStart w:id="92" w:name="_Toc440957908"/>
       <w:r>
         <w:lastRenderedPageBreak/>
         <w:t>Acknowl</w:t>
@@ -12636,7 +12477,7 @@
       </w:pPr>
       <w:bookmarkStart w:id="93" w:name="_Toc85472898"/>
       <w:bookmarkStart w:id="94" w:name="_Toc287332014"/>
-      <w:bookmarkStart w:id="95" w:name="_Toc438972373"/>
+      <w:bookmarkStart w:id="95" w:name="_Toc440957909"/>
       <w:r>
         <w:lastRenderedPageBreak/>
         <w:t>Revision History</w:t>
@@ -12865,20 +12706,62 @@
         <w:lang w:val="en-US"/>
       </w:rPr>
     </w:pPr>
+    <w:proofErr w:type="spellStart"/>
+    <w:proofErr w:type="gramStart"/>
+    <w:r>
+      <w:rPr>
+        <w:sz w:val="16"/>
+        <w:szCs w:val="16"/>
+        <w:lang w:val="en-US"/>
+      </w:rPr>
+      <w:t>cybox</w:t>
+    </w:r>
+    <w:proofErr w:type="spellEnd"/>
     <w:r>
       <w:rPr>
         <w:sz w:val="16"/>
         <w:szCs w:val="16"/>
       </w:rPr>
-      <w:t>stix-v1.2.1-wd01-</w:t>
+      <w:t>-v</w:t>
+    </w:r>
+    <w:r>
+      <w:rPr>
+        <w:sz w:val="16"/>
+        <w:szCs w:val="16"/>
+        <w:lang w:val="en-US"/>
+      </w:rPr>
+      <w:t>2-1</w:t>
     </w:r>
     <w:r>
       <w:rPr>
         <w:sz w:val="16"/>
         <w:szCs w:val="16"/>
       </w:rPr>
-      <w:t>part12-extensions</w:t>
+      <w:t>.1-wd01-</w:t>
     </w:r>
+    <w:r>
+      <w:rPr>
+        <w:sz w:val="16"/>
+        <w:szCs w:val="16"/>
+      </w:rPr>
+      <w:t>part</w:t>
+    </w:r>
+    <w:r>
+      <w:rPr>
+        <w:sz w:val="16"/>
+        <w:szCs w:val="16"/>
+        <w:lang w:val="en-US"/>
+      </w:rPr>
+      <w:t>4</w:t>
+    </w:r>
+    <w:r>
+      <w:rPr>
+        <w:sz w:val="16"/>
+        <w:szCs w:val="16"/>
+      </w:rPr>
+      <w:t>-extensions</w:t>
+    </w:r>
+    <w:proofErr w:type="gramEnd"/>
     <w:r>
       <w:rPr>
         <w:sz w:val="16"/>
@@ -16886,7 +16769,7 @@
 </file>
 
 <file path=customXml/itemProps1.xml><?xml version="1.0" encoding="utf-8"?>
-<ds:datastoreItem xmlns:ds="http://schemas.openxmlformats.org/officeDocument/2006/customXml" ds:itemID="{DA5105D2-A0EE-4DF9-A1A8-6E6219E4D2F9}">
+<ds:datastoreItem xmlns:ds="http://schemas.openxmlformats.org/officeDocument/2006/customXml" ds:itemID="{7AE23F95-9EC8-4214-B844-C61D3DB32492}">
   <ds:schemaRefs>
     <ds:schemaRef ds:uri="http://schemas.openxmlformats.org/officeDocument/2006/bibliography"/>
   </ds:schemaRefs>

</xml_diff>